<commit_message>
Mas cosas de interfaces y ultimo proyecto de ACCaD
</commit_message>
<xml_diff>
--- a/Interfaces/T1.docx
+++ b/Interfaces/T1.docx
@@ -341,12 +341,13 @@
       </w:r>
     </w:p>
     <w:p>
-      <w:r>
-        <w:rPr>
-          <w:lang w:val="en-US"/>
-        </w:rPr>
-        <w:tab/>
-      </w:r>
+      <w:pPr>
+        <w:pStyle w:val="Prrafodelista"/>
+        <w:numPr>
+          <w:ilvl w:val="0"/>
+          <w:numId w:val="1"/>
+        </w:numPr>
+      </w:pPr>
       <w:r>
         <w:t>Se requi</w:t>
       </w:r>
@@ -382,6 +383,14 @@
       <w:r>
         <w:t xml:space="preserve"> ventana principal con marcos</w:t>
       </w:r>
+      <w:r>
+        <w:t xml:space="preserve"> y contenedor del </w:t>
+      </w:r>
+      <w:proofErr w:type="spellStart"/>
+      <w:r>
+        <w:t>scene</w:t>
+      </w:r>
+      <w:proofErr w:type="spellEnd"/>
     </w:p>
     <w:p>
       <w:pPr>
@@ -403,7 +412,26 @@
       </w:r>
       <w:proofErr w:type="spellEnd"/>
       <w:r>
-        <w:t xml:space="preserve"> ventanas emergentes</w:t>
+        <w:t xml:space="preserve"> </w:t>
+      </w:r>
+      <w:r>
+        <w:t xml:space="preserve">Contiene </w:t>
+      </w:r>
+      <w:proofErr w:type="spellStart"/>
+      <w:r>
+        <w:t>layouts</w:t>
+      </w:r>
+      <w:proofErr w:type="spellEnd"/>
+      <w:r>
+        <w:t xml:space="preserve"> y controles (clase </w:t>
+      </w:r>
+      <w:proofErr w:type="spellStart"/>
+      <w:r>
+        <w:t>Node</w:t>
+      </w:r>
+      <w:proofErr w:type="spellEnd"/>
+      <w:r>
+        <w:t>). No se pueden reutilizar</w:t>
       </w:r>
     </w:p>
     <w:p>
@@ -420,8 +448,21 @@
       </w:r>
       <w:proofErr w:type="spellEnd"/>
       <w:r>
-        <w:t xml:space="preserve"> visualización y posicionamiento de las cosas</w:t>
-      </w:r>
+        <w:t xml:space="preserve"> </w:t>
+      </w:r>
+      <w:proofErr w:type="spellStart"/>
+      <w:r>
+        <w:t>Disposicion</w:t>
+      </w:r>
+      <w:proofErr w:type="spellEnd"/>
+      <w:r>
+        <w:t xml:space="preserve"> o divisiones del </w:t>
+      </w:r>
+      <w:proofErr w:type="spellStart"/>
+      <w:r>
+        <w:t>scene</w:t>
+      </w:r>
+      <w:proofErr w:type="spellEnd"/>
     </w:p>
     <w:p>
       <w:pPr>
@@ -512,7 +553,6 @@
       <w:r>
         <w:rPr>
           <w:color w:val="FFFFFF" w:themeColor="background1"/>
-          <w:lang w:val="en-US"/>
         </w:rPr>
         <w:t xml:space="preserve">      </w:t>
       </w:r>
@@ -636,7 +676,6 @@
       <w:r>
         <w:rPr>
           <w:color w:val="BCBEC4"/>
-          <w:lang w:val="en-US"/>
         </w:rPr>
         <w:t xml:space="preserve">      </w:t>
       </w:r>

</xml_diff>